<commit_message>
Update 14_Ficha de indicadores - Remuneração média.docx
</commit_message>
<xml_diff>
--- a/01_indicadores/14_Ficha de indicadores - Remuneração média.docx
+++ b/01_indicadores/14_Ficha de indicadores - Remuneração média.docx
@@ -3836,7 +3836,6 @@
             </w:pPr>
             <w:commentRangeStart w:id="10"/>
             <w:commentRangeStart w:id="11"/>
-            <w:commentRangeStart w:id="12"/>
             <w:r>
               <w:rPr>
                 <w:rFonts w:ascii="Exo" w:hAnsi="Exo"/>
@@ -3867,17 +3866,6 @@
                 <w14:ligatures w14:val="standardContextual"/>
               </w:rPr>
               <w:commentReference w:id="11"/>
-            </w:r>
-            <w:commentRangeEnd w:id="12"/>
-            <w:r>
-              <w:rPr>
-                <w:rStyle w:val="Refdecomentrio"/>
-                <w:rFonts w:asciiTheme="minorHAnsi" w:hAnsiTheme="minorHAnsi"/>
-                <w:color w:val="auto"/>
-                <w:kern w:val="2"/>
-                <w14:ligatures w14:val="standardContextual"/>
-              </w:rPr>
-              <w:commentReference w:id="12"/>
             </w:r>
           </w:p>
         </w:tc>
@@ -4043,6 +4031,77 @@
                 <w:color w:val="auto"/>
               </w:rPr>
             </w:pPr>
+            <w:r>
+              <w:rPr>
+                <w:rFonts w:ascii="Exo" w:hAnsi="Exo"/>
+                <w:color w:val="auto"/>
+              </w:rPr>
+              <w:t xml:space="preserve">O tratamento dos dados e as análises foram realizados utilizando a linguagem R, por meio da interface </w:t>
+            </w:r>
+            <w:proofErr w:type="spellStart"/>
+            <w:r>
+              <w:rPr>
+                <w:rFonts w:ascii="Exo" w:hAnsi="Exo"/>
+                <w:color w:val="auto"/>
+              </w:rPr>
+              <w:t>RStudio</w:t>
+            </w:r>
+            <w:proofErr w:type="spellEnd"/>
+            <w:r>
+              <w:rPr>
+                <w:rFonts w:ascii="Exo" w:hAnsi="Exo"/>
+                <w:color w:val="auto"/>
+              </w:rPr>
+              <w:t xml:space="preserve">, com os principais pacotes </w:t>
+            </w:r>
+            <w:proofErr w:type="spellStart"/>
+            <w:r>
+              <w:rPr>
+                <w:rFonts w:ascii="Exo" w:hAnsi="Exo"/>
+                <w:color w:val="auto"/>
+              </w:rPr>
+              <w:t>PNADcIBGE</w:t>
+            </w:r>
+            <w:proofErr w:type="spellEnd"/>
+            <w:r>
+              <w:rPr>
+                <w:rFonts w:ascii="Exo" w:hAnsi="Exo"/>
+                <w:color w:val="auto"/>
+              </w:rPr>
+              <w:t xml:space="preserve">, </w:t>
+            </w:r>
+            <w:proofErr w:type="spellStart"/>
+            <w:r>
+              <w:rPr>
+                <w:rFonts w:ascii="Exo" w:hAnsi="Exo"/>
+                <w:color w:val="auto"/>
+              </w:rPr>
+              <w:t>survey</w:t>
+            </w:r>
+            <w:proofErr w:type="spellEnd"/>
+            <w:r>
+              <w:rPr>
+                <w:rFonts w:ascii="Exo" w:hAnsi="Exo"/>
+                <w:color w:val="auto"/>
+              </w:rPr>
+              <w:t xml:space="preserve"> e </w:t>
+            </w:r>
+            <w:proofErr w:type="spellStart"/>
+            <w:r>
+              <w:rPr>
+                <w:rFonts w:ascii="Exo" w:hAnsi="Exo"/>
+                <w:color w:val="auto"/>
+              </w:rPr>
+              <w:t>srvyr</w:t>
+            </w:r>
+            <w:proofErr w:type="spellEnd"/>
+            <w:r>
+              <w:rPr>
+                <w:rFonts w:ascii="Exo" w:hAnsi="Exo"/>
+                <w:color w:val="auto"/>
+              </w:rPr>
+              <w:t>.</w:t>
+            </w:r>
           </w:p>
         </w:tc>
       </w:tr>
@@ -4231,7 +4290,7 @@
           <w:color w:val="auto"/>
         </w:rPr>
       </w:pPr>
-      <w:bookmarkStart w:id="13" w:name="_Toc189068599"/>
+      <w:bookmarkStart w:id="12" w:name="_Toc189068599"/>
       <w:r>
         <w:rPr>
           <w:rFonts w:ascii="Exo" w:hAnsi="Exo"/>
@@ -4242,7 +4301,7 @@
         <w:lastRenderedPageBreak/>
         <w:t>Exemplo de aplicação</w:t>
       </w:r>
-      <w:bookmarkEnd w:id="13"/>
+      <w:bookmarkEnd w:id="12"/>
     </w:p>
     <w:p>
       <w:pPr>
@@ -4302,7 +4361,7 @@
         <w:spacing w:before="0" w:beforeAutospacing="0" w:after="0" w:afterAutospacing="0"/>
         <w:jc w:val="center"/>
       </w:pPr>
-      <w:bookmarkStart w:id="14" w:name="_Hlk184288995"/>
+      <w:bookmarkStart w:id="13" w:name="_Hlk184288995"/>
       <w:r>
         <w:rPr>
           <w:noProof/>
@@ -4380,7 +4439,7 @@
         </w:rPr>
         <w:t>Fonte: elaborado pelos autores</w:t>
       </w:r>
-      <w:bookmarkEnd w:id="14"/>
+      <w:bookmarkEnd w:id="13"/>
     </w:p>
     <w:p>
       <w:pPr>
@@ -4439,7 +4498,7 @@
           <w:lang w:val="en-US"/>
         </w:rPr>
       </w:pPr>
-      <w:bookmarkStart w:id="15" w:name="_Toc189068600"/>
+      <w:bookmarkStart w:id="14" w:name="_Toc189068600"/>
       <w:proofErr w:type="spellStart"/>
       <w:r>
         <w:rPr>
@@ -4452,7 +4511,7 @@
         <w:lastRenderedPageBreak/>
         <w:t>Referências</w:t>
       </w:r>
-      <w:bookmarkEnd w:id="15"/>
+      <w:bookmarkEnd w:id="14"/>
       <w:proofErr w:type="spellEnd"/>
     </w:p>
     <w:sdt>
@@ -5370,50 +5429,6 @@
       </w:r>
     </w:p>
   </w:comment>
-  <w:comment w:id="12" w:author="Daniel Pagotto" w:date="2025-01-15T10:26:00Z" w:initials="DP">
-    <w:p>
-      <w:pPr>
-        <w:pStyle w:val="Textodecomentrio"/>
-      </w:pPr>
-      <w:r>
-        <w:rPr>
-          <w:rStyle w:val="Refdecomentrio"/>
-        </w:rPr>
-        <w:annotationRef/>
-      </w:r>
-      <w:r>
-        <w:t xml:space="preserve">Adicionar um campo chamado informações complementares para informar como que se usa a </w:t>
-      </w:r>
-      <w:proofErr w:type="spellStart"/>
-      <w:r>
-        <w:t>PNADc</w:t>
-      </w:r>
-      <w:proofErr w:type="spellEnd"/>
-      <w:r>
-        <w:t xml:space="preserve"> no R. Exemplo: Os dados são acessados por meio do pacote </w:t>
-      </w:r>
-      <w:proofErr w:type="spellStart"/>
-      <w:r>
-        <w:t>PNADcIBGE</w:t>
-      </w:r>
-      <w:proofErr w:type="spellEnd"/>
-      <w:r>
-        <w:t xml:space="preserve"> da linguagem R. Em sequência, existe um tratamento para adicionar os pesos amostrais... etc... </w:t>
-      </w:r>
-      <w:r>
-        <w:br/>
-      </w:r>
-      <w:r>
-        <w:br/>
-        <w:t xml:space="preserve">Fala com a Daiane, pois é um procedimento muito parecido com o que fazemos nos demais estudos que usam </w:t>
-      </w:r>
-      <w:proofErr w:type="spellStart"/>
-      <w:r>
-        <w:t>PNADc</w:t>
-      </w:r>
-      <w:proofErr w:type="spellEnd"/>
-    </w:p>
-  </w:comment>
 </w:comments>
 </file>
 
@@ -5423,7 +5438,6 @@
   <w15:commentEx w15:paraId="3725D221" w15:paraIdParent="78AFB9C1" w15:done="0"/>
   <w15:commentEx w15:paraId="0876139C" w15:done="0"/>
   <w15:commentEx w15:paraId="301EE1CC" w15:paraIdParent="0876139C" w15:done="0"/>
-  <w15:commentEx w15:paraId="7CF0E290" w15:done="0"/>
 </w15:commentsEx>
 </file>
 
@@ -5433,7 +5447,6 @@
   <w16cex:commentExtensible w16cex:durableId="2B320BAE" w16cex:dateUtc="2025-01-15T13:25:00Z"/>
   <w16cex:commentExtensible w16cex:durableId="2AD5B693" w16cex:dateUtc="2024-11-06T12:34:00Z"/>
   <w16cex:commentExtensible w16cex:durableId="2B320BB8" w16cex:dateUtc="2025-01-15T13:26:00Z"/>
-  <w16cex:commentExtensible w16cex:durableId="2B320BC5" w16cex:dateUtc="2025-01-15T13:26:00Z"/>
 </w16cex:commentsExtensible>
 </file>
 
@@ -5443,7 +5456,6 @@
   <w16cid:commentId w16cid:paraId="3725D221" w16cid:durableId="2B320BAE"/>
   <w16cid:commentId w16cid:paraId="0876139C" w16cid:durableId="2AD5B693"/>
   <w16cid:commentId w16cid:paraId="301EE1CC" w16cid:durableId="2B320BB8"/>
-  <w16cid:commentId w16cid:paraId="7CF0E290" w16cid:durableId="2B320BC5"/>
 </w16cid:commentsIds>
 </file>
 
@@ -10534,11 +10546,10 @@
   </w:font>
   <w:font w:name="Montserrat">
     <w:altName w:val="Calibri"/>
-    <w:panose1 w:val="00000000000000000000"/>
     <w:charset w:val="00"/>
     <w:family w:val="auto"/>
     <w:pitch w:val="variable"/>
-    <w:sig w:usb0="A00002FF" w:usb1="4000207B" w:usb2="00000000" w:usb3="00000000" w:csb0="00000197" w:csb1="00000000"/>
+    <w:sig w:usb0="2000020F" w:usb1="00000003" w:usb2="00000000" w:usb3="00000000" w:csb0="00000197" w:csb1="00000000"/>
   </w:font>
   <w:font w:name="Amsi Pro Thin">
     <w:altName w:val="Calibri"/>
@@ -10580,6 +10591,7 @@
     <w:rsid w:val="00262A86"/>
     <w:rsid w:val="002750D6"/>
     <w:rsid w:val="002A0518"/>
+    <w:rsid w:val="00594DED"/>
     <w:rsid w:val="00596217"/>
     <w:rsid w:val="00597BB7"/>
     <w:rsid w:val="00820AAC"/>

</xml_diff>